<commit_message>
Ultimo cambio de fuente de letra y pagina terminada
</commit_message>
<xml_diff>
--- a/DocumentacionProyecto.docx
+++ b/DocumentacionProyecto.docx
@@ -2,6 +2,17 @@
 <file path=word/document.xml><?xml version="1.0" encoding="utf-8"?>
 <w:document xmlns:wpc="http://schemas.microsoft.com/office/word/2010/wordprocessingCanvas" xmlns:cx="http://schemas.microsoft.com/office/drawing/2014/chartex" xmlns:cx1="http://schemas.microsoft.com/office/drawing/2015/9/8/chartex" xmlns:cx2="http://schemas.microsoft.com/office/drawing/2015/10/21/chartex" xmlns:cx3="http://schemas.microsoft.com/office/drawing/2016/5/9/chartex" xmlns:cx4="http://schemas.microsoft.com/office/drawing/2016/5/10/chartex" xmlns:cx5="http://schemas.microsoft.com/office/drawing/2016/5/11/chartex" xmlns:cx6="http://schemas.microsoft.com/office/drawing/2016/5/12/chartex" xmlns:cx7="http://schemas.microsoft.com/office/drawing/2016/5/13/chartex" xmlns:cx8="http://schemas.microsoft.com/office/drawing/2016/5/14/chartex" xmlns:mc="http://schemas.openxmlformats.org/markup-compatibility/2006" xmlns:aink="http://schemas.microsoft.com/office/drawing/2016/ink" xmlns:am3d="http://schemas.microsoft.com/office/drawing/2017/model3d" xmlns:o="urn:schemas-microsoft-com:office:office" xmlns:oel="http://schemas.microsoft.com/office/2019/extlst" xmlns:r="http://schemas.openxmlformats.org/officeDocument/2006/relationships" xmlns:m="http://schemas.openxmlformats.org/officeDocument/2006/math" xmlns:v="urn:schemas-microsoft-com:vml" xmlns:wp14="http://schemas.microsoft.com/office/word/2010/wordprocessingDrawing" xmlns:wp="http://schemas.openxmlformats.org/drawingml/2006/wordprocessingDrawing" xmlns:w10="urn:schemas-microsoft-com:office:word" xmlns:w="http://schemas.openxmlformats.org/wordprocessingml/2006/main" xmlns:w14="http://schemas.microsoft.com/office/word/2010/wordml" xmlns:w15="http://schemas.microsoft.com/office/word/2012/wordml" xmlns:w16cex="http://schemas.microsoft.com/office/word/2018/wordml/cex" xmlns:w16cid="http://schemas.microsoft.com/office/word/2016/wordml/cid" xmlns:w16="http://schemas.microsoft.com/office/word/2018/wordml" xmlns:w16sdtdh="http://schemas.microsoft.com/office/word/2020/wordml/sdtdatahash" xmlns:w16se="http://schemas.microsoft.com/office/word/2015/wordml/symex" xmlns:wpg="http://schemas.microsoft.com/office/word/2010/wordprocessingGroup" xmlns:wpi="http://schemas.microsoft.com/office/word/2010/wordprocessingInk" xmlns:wne="http://schemas.microsoft.com/office/word/2006/wordml" xmlns:wps="http://schemas.microsoft.com/office/word/2010/wordprocessingShape" mc:Ignorable="w14 w15 w16se w16cid w16 w16cex w16sdtdh wp14">
   <w:body>
+    <w:p>
+      <w:pPr>
+        <w:jc w:val="center"/>
+        <w:rPr>
+          <w:b/>
+          <w:bCs/>
+          <w:sz w:val="72"/>
+          <w:szCs w:val="72"/>
+        </w:rPr>
+      </w:pPr>
+    </w:p>
     <w:p>
       <w:pPr>
         <w:jc w:val="center"/>
@@ -67,7 +78,7 @@
                     <pic:cNvPicPr/>
                   </pic:nvPicPr>
                   <pic:blipFill>
-                    <a:blip r:embed="rId4">
+                    <a:blip r:embed="rId7">
                       <a:extLst>
                         <a:ext uri="{28A0092B-C50C-407E-A947-70E740481C1C}">
                           <a14:useLocalDpi xmlns:a14="http://schemas.microsoft.com/office/drawing/2010/main" val="0"/>
@@ -94,7 +105,927 @@
         </w:drawing>
       </w:r>
     </w:p>
+    <w:p>
+      <w:pPr>
+        <w:jc w:val="center"/>
+        <w:rPr>
+          <w:b/>
+          <w:bCs/>
+          <w:sz w:val="72"/>
+          <w:szCs w:val="72"/>
+        </w:rPr>
+      </w:pPr>
+    </w:p>
+    <w:p>
+      <w:pPr>
+        <w:jc w:val="center"/>
+        <w:rPr>
+          <w:b/>
+          <w:bCs/>
+          <w:sz w:val="72"/>
+          <w:szCs w:val="72"/>
+        </w:rPr>
+      </w:pPr>
+    </w:p>
+    <w:p>
+      <w:pPr>
+        <w:jc w:val="center"/>
+        <w:rPr>
+          <w:b/>
+          <w:bCs/>
+          <w:sz w:val="72"/>
+          <w:szCs w:val="72"/>
+        </w:rPr>
+      </w:pPr>
+    </w:p>
+    <w:p>
+      <w:pPr>
+        <w:jc w:val="center"/>
+        <w:rPr>
+          <w:b/>
+          <w:bCs/>
+          <w:sz w:val="72"/>
+          <w:szCs w:val="72"/>
+        </w:rPr>
+      </w:pPr>
+    </w:p>
+    <w:p>
+      <w:pPr>
+        <w:jc w:val="center"/>
+        <w:rPr>
+          <w:b/>
+          <w:bCs/>
+          <w:sz w:val="72"/>
+          <w:szCs w:val="72"/>
+        </w:rPr>
+      </w:pPr>
+    </w:p>
+    <w:p>
+      <w:pPr>
+        <w:jc w:val="center"/>
+        <w:rPr>
+          <w:b/>
+          <w:bCs/>
+          <w:sz w:val="72"/>
+          <w:szCs w:val="72"/>
+        </w:rPr>
+      </w:pPr>
+    </w:p>
+    <w:p>
+      <w:pPr>
+        <w:jc w:val="center"/>
+        <w:rPr>
+          <w:b/>
+          <w:bCs/>
+          <w:sz w:val="72"/>
+          <w:szCs w:val="72"/>
+        </w:rPr>
+      </w:pPr>
+    </w:p>
+    <w:p>
+      <w:pPr>
+        <w:rPr>
+          <w:b/>
+          <w:bCs/>
+          <w:sz w:val="72"/>
+          <w:szCs w:val="72"/>
+        </w:rPr>
+      </w:pPr>
+    </w:p>
+    <w:p>
+      <w:pPr>
+        <w:jc w:val="center"/>
+        <w:rPr>
+          <w:b/>
+          <w:bCs/>
+          <w:sz w:val="40"/>
+          <w:szCs w:val="40"/>
+        </w:rPr>
+      </w:pPr>
+      <w:r>
+        <w:rPr>
+          <w:b/>
+          <w:bCs/>
+          <w:sz w:val="40"/>
+          <w:szCs w:val="40"/>
+        </w:rPr>
+        <w:lastRenderedPageBreak/>
+        <w:t>Índice</w:t>
+      </w:r>
+    </w:p>
+    <w:sdt>
+      <w:sdtPr>
+        <w:rPr>
+          <w:rFonts w:asciiTheme="minorHAnsi" w:eastAsiaTheme="minorHAnsi" w:hAnsiTheme="minorHAnsi" w:cstheme="minorBidi"/>
+          <w:color w:val="auto"/>
+          <w:kern w:val="2"/>
+          <w:sz w:val="22"/>
+          <w:szCs w:val="22"/>
+          <w:lang w:eastAsia="en-US"/>
+          <w14:ligatures w14:val="standardContextual"/>
+        </w:rPr>
+        <w:id w:val="-1624919099"/>
+        <w:docPartObj>
+          <w:docPartGallery w:val="Table of Contents"/>
+          <w:docPartUnique/>
+        </w:docPartObj>
+      </w:sdtPr>
+      <w:sdtEndPr>
+        <w:rPr>
+          <w:b/>
+          <w:bCs/>
+        </w:rPr>
+      </w:sdtEndPr>
+      <w:sdtContent>
+        <w:p>
+          <w:pPr>
+            <w:pStyle w:val="TtuloTDC"/>
+          </w:pPr>
+          <w:r>
+            <w:t>Contenido</w:t>
+          </w:r>
+        </w:p>
+        <w:p>
+          <w:pPr>
+            <w:pStyle w:val="TDC1"/>
+            <w:tabs>
+              <w:tab w:val="right" w:leader="dot" w:pos="8494"/>
+            </w:tabs>
+            <w:rPr>
+              <w:noProof/>
+            </w:rPr>
+          </w:pPr>
+          <w:r>
+            <w:fldChar w:fldCharType="begin"/>
+          </w:r>
+          <w:r>
+            <w:instrText xml:space="preserve"> TOC \o "1-3" \h \z \u </w:instrText>
+          </w:r>
+          <w:r>
+            <w:fldChar w:fldCharType="separate"/>
+          </w:r>
+          <w:hyperlink w:anchor="_Toc128229737" w:history="1">
+            <w:r>
+              <w:rPr>
+                <w:rStyle w:val="Hipervnculo"/>
+                <w:noProof/>
+              </w:rPr>
+              <w:t>Introducción</w:t>
+            </w:r>
+            <w:r>
+              <w:rPr>
+                <w:noProof/>
+                <w:webHidden/>
+              </w:rPr>
+              <w:tab/>
+            </w:r>
+            <w:r>
+              <w:rPr>
+                <w:noProof/>
+                <w:webHidden/>
+              </w:rPr>
+              <w:fldChar w:fldCharType="begin"/>
+            </w:r>
+            <w:r>
+              <w:rPr>
+                <w:noProof/>
+                <w:webHidden/>
+              </w:rPr>
+              <w:instrText xml:space="preserve"> PAGEREF _Toc128229737 \h </w:instrText>
+            </w:r>
+            <w:r>
+              <w:rPr>
+                <w:noProof/>
+                <w:webHidden/>
+              </w:rPr>
+            </w:r>
+            <w:r>
+              <w:rPr>
+                <w:noProof/>
+                <w:webHidden/>
+              </w:rPr>
+              <w:fldChar w:fldCharType="separate"/>
+            </w:r>
+            <w:r>
+              <w:rPr>
+                <w:noProof/>
+                <w:webHidden/>
+              </w:rPr>
+              <w:t>3</w:t>
+            </w:r>
+            <w:r>
+              <w:rPr>
+                <w:noProof/>
+                <w:webHidden/>
+              </w:rPr>
+              <w:fldChar w:fldCharType="end"/>
+            </w:r>
+          </w:hyperlink>
+        </w:p>
+        <w:p>
+          <w:pPr>
+            <w:pStyle w:val="TDC1"/>
+            <w:tabs>
+              <w:tab w:val="right" w:leader="dot" w:pos="8494"/>
+            </w:tabs>
+            <w:rPr>
+              <w:noProof/>
+            </w:rPr>
+          </w:pPr>
+          <w:hyperlink w:anchor="_Toc128229738" w:history="1">
+            <w:r>
+              <w:rPr>
+                <w:rStyle w:val="Hipervnculo"/>
+                <w:noProof/>
+              </w:rPr>
+              <w:t>Paleta de Colores</w:t>
+            </w:r>
+            <w:r>
+              <w:rPr>
+                <w:noProof/>
+                <w:webHidden/>
+              </w:rPr>
+              <w:tab/>
+            </w:r>
+            <w:r>
+              <w:rPr>
+                <w:noProof/>
+                <w:webHidden/>
+              </w:rPr>
+              <w:fldChar w:fldCharType="begin"/>
+            </w:r>
+            <w:r>
+              <w:rPr>
+                <w:noProof/>
+                <w:webHidden/>
+              </w:rPr>
+              <w:instrText xml:space="preserve"> PAGEREF _Toc128229738 \h </w:instrText>
+            </w:r>
+            <w:r>
+              <w:rPr>
+                <w:noProof/>
+                <w:webHidden/>
+              </w:rPr>
+            </w:r>
+            <w:r>
+              <w:rPr>
+                <w:noProof/>
+                <w:webHidden/>
+              </w:rPr>
+              <w:fldChar w:fldCharType="separate"/>
+            </w:r>
+            <w:r>
+              <w:rPr>
+                <w:noProof/>
+                <w:webHidden/>
+              </w:rPr>
+              <w:t>3</w:t>
+            </w:r>
+            <w:r>
+              <w:rPr>
+                <w:noProof/>
+                <w:webHidden/>
+              </w:rPr>
+              <w:fldChar w:fldCharType="end"/>
+            </w:r>
+          </w:hyperlink>
+        </w:p>
+        <w:p>
+          <w:pPr>
+            <w:pStyle w:val="TDC2"/>
+            <w:tabs>
+              <w:tab w:val="right" w:leader="dot" w:pos="8494"/>
+            </w:tabs>
+            <w:rPr>
+              <w:noProof/>
+            </w:rPr>
+          </w:pPr>
+          <w:hyperlink w:anchor="_Toc128229739" w:history="1">
+            <w:r>
+              <w:rPr>
+                <w:rStyle w:val="Hipervnculo"/>
+                <w:noProof/>
+              </w:rPr>
+              <w:t>Uso de colores</w:t>
+            </w:r>
+            <w:r>
+              <w:rPr>
+                <w:noProof/>
+                <w:webHidden/>
+              </w:rPr>
+              <w:tab/>
+            </w:r>
+            <w:r>
+              <w:rPr>
+                <w:noProof/>
+                <w:webHidden/>
+              </w:rPr>
+              <w:fldChar w:fldCharType="begin"/>
+            </w:r>
+            <w:r>
+              <w:rPr>
+                <w:noProof/>
+                <w:webHidden/>
+              </w:rPr>
+              <w:instrText xml:space="preserve"> PAGEREF _Toc128229739 \h </w:instrText>
+            </w:r>
+            <w:r>
+              <w:rPr>
+                <w:noProof/>
+                <w:webHidden/>
+              </w:rPr>
+            </w:r>
+            <w:r>
+              <w:rPr>
+                <w:noProof/>
+                <w:webHidden/>
+              </w:rPr>
+              <w:fldChar w:fldCharType="separate"/>
+            </w:r>
+            <w:r>
+              <w:rPr>
+                <w:noProof/>
+                <w:webHidden/>
+              </w:rPr>
+              <w:t>3</w:t>
+            </w:r>
+            <w:r>
+              <w:rPr>
+                <w:noProof/>
+                <w:webHidden/>
+              </w:rPr>
+              <w:fldChar w:fldCharType="end"/>
+            </w:r>
+          </w:hyperlink>
+        </w:p>
+        <w:p>
+          <w:pPr>
+            <w:pStyle w:val="TDC1"/>
+            <w:tabs>
+              <w:tab w:val="right" w:leader="dot" w:pos="8494"/>
+            </w:tabs>
+            <w:rPr>
+              <w:noProof/>
+            </w:rPr>
+          </w:pPr>
+          <w:hyperlink w:anchor="_Toc128229740" w:history="1">
+            <w:r>
+              <w:rPr>
+                <w:rStyle w:val="Hipervnculo"/>
+                <w:noProof/>
+              </w:rPr>
+              <w:t>Fuentes</w:t>
+            </w:r>
+            <w:r>
+              <w:rPr>
+                <w:noProof/>
+                <w:webHidden/>
+              </w:rPr>
+              <w:tab/>
+            </w:r>
+            <w:r>
+              <w:rPr>
+                <w:noProof/>
+                <w:webHidden/>
+              </w:rPr>
+              <w:fldChar w:fldCharType="begin"/>
+            </w:r>
+            <w:r>
+              <w:rPr>
+                <w:noProof/>
+                <w:webHidden/>
+              </w:rPr>
+              <w:instrText xml:space="preserve"> PAGEREF _Toc128229740 \h </w:instrText>
+            </w:r>
+            <w:r>
+              <w:rPr>
+                <w:noProof/>
+                <w:webHidden/>
+              </w:rPr>
+            </w:r>
+            <w:r>
+              <w:rPr>
+                <w:noProof/>
+                <w:webHidden/>
+              </w:rPr>
+              <w:fldChar w:fldCharType="separate"/>
+            </w:r>
+            <w:r>
+              <w:rPr>
+                <w:noProof/>
+                <w:webHidden/>
+              </w:rPr>
+              <w:t>3</w:t>
+            </w:r>
+            <w:r>
+              <w:rPr>
+                <w:noProof/>
+                <w:webHidden/>
+              </w:rPr>
+              <w:fldChar w:fldCharType="end"/>
+            </w:r>
+          </w:hyperlink>
+        </w:p>
+        <w:p>
+          <w:pPr>
+            <w:pStyle w:val="TDC1"/>
+            <w:tabs>
+              <w:tab w:val="right" w:leader="dot" w:pos="8494"/>
+            </w:tabs>
+            <w:rPr>
+              <w:noProof/>
+            </w:rPr>
+          </w:pPr>
+          <w:hyperlink w:anchor="_Toc128229741" w:history="1">
+            <w:r>
+              <w:rPr>
+                <w:rStyle w:val="Hipervnculo"/>
+                <w:noProof/>
+              </w:rPr>
+              <w:t>Accesibilidad y Usabilidad</w:t>
+            </w:r>
+            <w:r>
+              <w:rPr>
+                <w:noProof/>
+                <w:webHidden/>
+              </w:rPr>
+              <w:tab/>
+            </w:r>
+            <w:r>
+              <w:rPr>
+                <w:noProof/>
+                <w:webHidden/>
+              </w:rPr>
+              <w:fldChar w:fldCharType="begin"/>
+            </w:r>
+            <w:r>
+              <w:rPr>
+                <w:noProof/>
+                <w:webHidden/>
+              </w:rPr>
+              <w:instrText xml:space="preserve"> PAGEREF _Toc128229741 \h </w:instrText>
+            </w:r>
+            <w:r>
+              <w:rPr>
+                <w:noProof/>
+                <w:webHidden/>
+              </w:rPr>
+            </w:r>
+            <w:r>
+              <w:rPr>
+                <w:noProof/>
+                <w:webHidden/>
+              </w:rPr>
+              <w:fldChar w:fldCharType="separate"/>
+            </w:r>
+            <w:r>
+              <w:rPr>
+                <w:noProof/>
+                <w:webHidden/>
+              </w:rPr>
+              <w:t>3</w:t>
+            </w:r>
+            <w:r>
+              <w:rPr>
+                <w:noProof/>
+                <w:webHidden/>
+              </w:rPr>
+              <w:fldChar w:fldCharType="end"/>
+            </w:r>
+          </w:hyperlink>
+        </w:p>
+        <w:p>
+          <w:r>
+            <w:rPr>
+              <w:b/>
+              <w:bCs/>
+              <w:noProof/>
+            </w:rPr>
+            <w:fldChar w:fldCharType="end"/>
+          </w:r>
+        </w:p>
+      </w:sdtContent>
+    </w:sdt>
+    <w:p>
+      <w:pPr>
+        <w:rPr>
+          <w:b/>
+          <w:bCs/>
+          <w:sz w:val="40"/>
+          <w:szCs w:val="40"/>
+        </w:rPr>
+      </w:pPr>
+    </w:p>
+    <w:p>
+      <w:pPr>
+        <w:rPr>
+          <w:b/>
+          <w:bCs/>
+          <w:sz w:val="40"/>
+          <w:szCs w:val="40"/>
+        </w:rPr>
+      </w:pPr>
+    </w:p>
+    <w:p>
+      <w:pPr>
+        <w:rPr>
+          <w:b/>
+          <w:bCs/>
+          <w:sz w:val="40"/>
+          <w:szCs w:val="40"/>
+        </w:rPr>
+      </w:pPr>
+    </w:p>
+    <w:p>
+      <w:pPr>
+        <w:rPr>
+          <w:b/>
+          <w:bCs/>
+          <w:sz w:val="40"/>
+          <w:szCs w:val="40"/>
+        </w:rPr>
+      </w:pPr>
+    </w:p>
+    <w:p>
+      <w:pPr>
+        <w:rPr>
+          <w:b/>
+          <w:bCs/>
+          <w:sz w:val="40"/>
+          <w:szCs w:val="40"/>
+        </w:rPr>
+      </w:pPr>
+    </w:p>
+    <w:p>
+      <w:pPr>
+        <w:rPr>
+          <w:b/>
+          <w:bCs/>
+          <w:sz w:val="40"/>
+          <w:szCs w:val="40"/>
+        </w:rPr>
+      </w:pPr>
+    </w:p>
+    <w:p>
+      <w:pPr>
+        <w:rPr>
+          <w:b/>
+          <w:bCs/>
+          <w:sz w:val="40"/>
+          <w:szCs w:val="40"/>
+        </w:rPr>
+      </w:pPr>
+    </w:p>
+    <w:p>
+      <w:pPr>
+        <w:rPr>
+          <w:b/>
+          <w:bCs/>
+          <w:sz w:val="40"/>
+          <w:szCs w:val="40"/>
+        </w:rPr>
+      </w:pPr>
+    </w:p>
+    <w:p>
+      <w:pPr>
+        <w:rPr>
+          <w:b/>
+          <w:bCs/>
+          <w:sz w:val="40"/>
+          <w:szCs w:val="40"/>
+        </w:rPr>
+      </w:pPr>
+    </w:p>
+    <w:p>
+      <w:pPr>
+        <w:rPr>
+          <w:b/>
+          <w:bCs/>
+          <w:sz w:val="40"/>
+          <w:szCs w:val="40"/>
+        </w:rPr>
+      </w:pPr>
+    </w:p>
+    <w:p>
+      <w:pPr>
+        <w:rPr>
+          <w:b/>
+          <w:bCs/>
+          <w:sz w:val="40"/>
+          <w:szCs w:val="40"/>
+        </w:rPr>
+      </w:pPr>
+    </w:p>
+    <w:p>
+      <w:pPr>
+        <w:rPr>
+          <w:b/>
+          <w:bCs/>
+          <w:sz w:val="40"/>
+          <w:szCs w:val="40"/>
+        </w:rPr>
+      </w:pPr>
+    </w:p>
+    <w:p>
+      <w:pPr>
+        <w:rPr>
+          <w:b/>
+          <w:bCs/>
+          <w:sz w:val="40"/>
+          <w:szCs w:val="40"/>
+        </w:rPr>
+      </w:pPr>
+    </w:p>
+    <w:p>
+      <w:pPr>
+        <w:rPr>
+          <w:b/>
+          <w:bCs/>
+          <w:sz w:val="40"/>
+          <w:szCs w:val="40"/>
+        </w:rPr>
+      </w:pPr>
+    </w:p>
+    <w:p>
+      <w:pPr>
+        <w:rPr>
+          <w:b/>
+          <w:bCs/>
+          <w:sz w:val="40"/>
+          <w:szCs w:val="40"/>
+        </w:rPr>
+      </w:pPr>
+    </w:p>
+    <w:p>
+      <w:pPr>
+        <w:pStyle w:val="Ttulo1"/>
+        <w:jc w:val="center"/>
+      </w:pPr>
+      <w:bookmarkStart w:id="0" w:name="_Toc128229737"/>
+      <w:r>
+        <w:lastRenderedPageBreak/>
+        <w:t>Introducción</w:t>
+      </w:r>
+      <w:bookmarkEnd w:id="0"/>
+    </w:p>
+    <w:p>
+      <w:r>
+        <w:t xml:space="preserve">Esta página consiste en la venta de discos y vinilos de música y estarán divididos en géneros musicales. A su vez podremos ver el detalle de cada disco con su nombre, y precio. También podremos acceder el carrito viendo el total de los productos y lo que vamos a comprar y tendremos una pestaña de </w:t>
+      </w:r>
+      <w:proofErr w:type="spellStart"/>
+      <w:r>
+        <w:t>login</w:t>
+      </w:r>
+      <w:proofErr w:type="spellEnd"/>
+      <w:r>
+        <w:t xml:space="preserve"> y registro.</w:t>
+      </w:r>
+    </w:p>
+    <w:p/>
+    <w:p>
+      <w:pPr>
+        <w:pStyle w:val="Ttulo1"/>
+        <w:jc w:val="center"/>
+      </w:pPr>
+      <w:bookmarkStart w:id="1" w:name="_Toc128229738"/>
+      <w:r>
+        <w:t>Paleta de Colores</w:t>
+      </w:r>
+      <w:bookmarkEnd w:id="1"/>
+    </w:p>
+    <w:p/>
+    <w:p>
+      <w:pPr>
+        <w:jc w:val="center"/>
+      </w:pPr>
+      <w:r>
+        <w:rPr>
+          <w:noProof/>
+        </w:rPr>
+        <w:drawing>
+          <wp:inline distT="0" distB="0" distL="0" distR="0" wp14:anchorId="45B170D8" wp14:editId="4496C7C3">
+            <wp:extent cx="5400040" cy="1117600"/>
+            <wp:effectExtent l="0" t="0" r="0" b="6350"/>
+            <wp:docPr id="7" name="Imagen 7"/>
+            <wp:cNvGraphicFramePr>
+              <a:graphicFrameLocks xmlns:a="http://schemas.openxmlformats.org/drawingml/2006/main" noChangeAspect="1"/>
+            </wp:cNvGraphicFramePr>
+            <a:graphic xmlns:a="http://schemas.openxmlformats.org/drawingml/2006/main">
+              <a:graphicData uri="http://schemas.openxmlformats.org/drawingml/2006/picture">
+                <pic:pic xmlns:pic="http://schemas.openxmlformats.org/drawingml/2006/picture">
+                  <pic:nvPicPr>
+                    <pic:cNvPr id="1" name=""/>
+                    <pic:cNvPicPr/>
+                  </pic:nvPicPr>
+                  <pic:blipFill>
+                    <a:blip r:embed="rId8"/>
+                    <a:stretch>
+                      <a:fillRect/>
+                    </a:stretch>
+                  </pic:blipFill>
+                  <pic:spPr>
+                    <a:xfrm>
+                      <a:off x="0" y="0"/>
+                      <a:ext cx="5400040" cy="1117600"/>
+                    </a:xfrm>
+                    <a:prstGeom prst="rect">
+                      <a:avLst/>
+                    </a:prstGeom>
+                  </pic:spPr>
+                </pic:pic>
+              </a:graphicData>
+            </a:graphic>
+          </wp:inline>
+        </w:drawing>
+      </w:r>
+    </w:p>
+    <w:p/>
+    <w:p>
+      <w:pPr>
+        <w:pStyle w:val="Ttulo2"/>
+        <w:jc w:val="center"/>
+      </w:pPr>
+      <w:bookmarkStart w:id="2" w:name="_Toc128229739"/>
+      <w:r>
+        <w:t>Uso de colores</w:t>
+      </w:r>
+      <w:bookmarkEnd w:id="2"/>
+    </w:p>
+    <w:p/>
+    <w:p>
+      <w:r>
+        <w:t xml:space="preserve">#A6554E: Botones de la página, color de letra del precio y </w:t>
+      </w:r>
+      <w:proofErr w:type="spellStart"/>
+      <w:r>
+        <w:t>hover</w:t>
+      </w:r>
+      <w:proofErr w:type="spellEnd"/>
+      <w:r>
+        <w:t xml:space="preserve"> de links</w:t>
+      </w:r>
+    </w:p>
+    <w:p>
+      <w:r>
+        <w:t xml:space="preserve">#000000: Color </w:t>
+      </w:r>
+      <w:r>
+        <w:t xml:space="preserve">títulos, iconos y </w:t>
+      </w:r>
+      <w:r>
+        <w:t>texto</w:t>
+      </w:r>
+    </w:p>
+    <w:p>
+      <w:r>
+        <w:t xml:space="preserve">#DDD8C5: Fondo </w:t>
+      </w:r>
+      <w:proofErr w:type="spellStart"/>
+      <w:r>
+        <w:t>Carrousel</w:t>
+      </w:r>
+      <w:proofErr w:type="spellEnd"/>
+    </w:p>
+    <w:p>
+      <w:r>
+        <w:t xml:space="preserve">#F2EDDC: Fondo </w:t>
+      </w:r>
+      <w:r>
+        <w:t xml:space="preserve">del </w:t>
+      </w:r>
+      <w:proofErr w:type="spellStart"/>
+      <w:r>
+        <w:t>body</w:t>
+      </w:r>
+      <w:proofErr w:type="spellEnd"/>
+      <w:r>
+        <w:t xml:space="preserve"> de todas las páginas</w:t>
+      </w:r>
+    </w:p>
+    <w:p>
+      <w:r>
+        <w:t xml:space="preserve">#53524E: Fondo color botones </w:t>
+      </w:r>
+      <w:r>
+        <w:rPr>
+          <w:b/>
+          <w:bCs/>
+        </w:rPr>
+        <w:t>añadir al carrito</w:t>
+      </w:r>
+      <w:r>
+        <w:t xml:space="preserve"> </w:t>
+      </w:r>
+    </w:p>
+    <w:p/>
+    <w:p>
+      <w:pPr>
+        <w:pStyle w:val="Ttulo1"/>
+        <w:jc w:val="center"/>
+      </w:pPr>
+      <w:bookmarkStart w:id="3" w:name="_Toc128229740"/>
+      <w:r>
+        <w:t>Fuentes</w:t>
+      </w:r>
+      <w:bookmarkEnd w:id="3"/>
+    </w:p>
+    <w:p/>
+    <w:p>
+      <w:r>
+        <w:rPr>
+          <w:b/>
+          <w:bCs/>
+        </w:rPr>
+        <w:t>Fuente Utilizada</w:t>
+      </w:r>
+      <w:r>
+        <w:rPr>
+          <w:b/>
+          <w:bCs/>
+        </w:rPr>
+        <w:t xml:space="preserve"> en </w:t>
+      </w:r>
+      <w:proofErr w:type="spellStart"/>
+      <w:r>
+        <w:rPr>
+          <w:b/>
+          <w:bCs/>
+        </w:rPr>
+        <w:t>body</w:t>
+      </w:r>
+      <w:proofErr w:type="spellEnd"/>
+      <w:r>
+        <w:rPr>
+          <w:b/>
+          <w:bCs/>
+        </w:rPr>
+        <w:t>:</w:t>
+      </w:r>
+      <w:r>
+        <w:t xml:space="preserve">  </w:t>
+      </w:r>
+      <w:r>
+        <w:t xml:space="preserve">IBM </w:t>
+      </w:r>
+      <w:proofErr w:type="spellStart"/>
+      <w:r>
+        <w:t>Plex</w:t>
+      </w:r>
+      <w:proofErr w:type="spellEnd"/>
+      <w:r>
+        <w:t xml:space="preserve"> Serif</w:t>
+      </w:r>
+    </w:p>
+    <w:p>
+      <w:r>
+        <w:rPr>
+          <w:b/>
+          <w:bCs/>
+        </w:rPr>
+        <w:t>Fuente Utilizada en títulos de los catálogos</w:t>
+      </w:r>
+      <w:r>
+        <w:t xml:space="preserve">: </w:t>
+      </w:r>
+      <w:proofErr w:type="spellStart"/>
+      <w:r>
+        <w:t>Gloock</w:t>
+      </w:r>
+      <w:proofErr w:type="spellEnd"/>
+    </w:p>
+    <w:p/>
+    <w:p>
+      <w:pPr>
+        <w:pStyle w:val="Ttulo1"/>
+        <w:jc w:val="center"/>
+      </w:pPr>
+      <w:bookmarkStart w:id="4" w:name="_Toc128229741"/>
+      <w:r>
+        <w:t>Accesibilidad y Usabilidad</w:t>
+      </w:r>
+      <w:bookmarkEnd w:id="4"/>
+    </w:p>
+    <w:p/>
+    <w:p>
+      <w:r>
+        <w:t xml:space="preserve">Los colores pasteles están pensados para no cargar mucho la página ni la vista de la persona. </w:t>
+      </w:r>
+    </w:p>
+    <w:p>
+      <w:r>
+        <w:t xml:space="preserve">A la hora de navegar podemos ver que cuando lo ponemos en tamaño móvil, el menú se adapta pudiendo ver los desplegables y el carrito con el </w:t>
+      </w:r>
+      <w:proofErr w:type="spellStart"/>
+      <w:r>
+        <w:t>login</w:t>
+      </w:r>
+      <w:proofErr w:type="spellEnd"/>
+      <w:r>
+        <w:t>, o también como ciertos elementos desaparecen para que no sea muy cargado.</w:t>
+      </w:r>
+    </w:p>
     <w:sectPr>
+      <w:headerReference w:type="default" r:id="rId9"/>
       <w:pgSz w:w="11906" w:h="16838"/>
       <w:pgMar w:top="1417" w:right="1701" w:bottom="1417" w:left="1701" w:header="708" w:footer="708" w:gutter="0"/>
       <w:cols w:space="708"/>
@@ -102,6 +1033,77 @@
     </w:sectPr>
   </w:body>
 </w:document>
+</file>
+
+<file path=word/endnotes.xml><?xml version="1.0" encoding="utf-8"?>
+<w:endnotes xmlns:wpc="http://schemas.microsoft.com/office/word/2010/wordprocessingCanvas" xmlns:cx="http://schemas.microsoft.com/office/drawing/2014/chartex" xmlns:cx1="http://schemas.microsoft.com/office/drawing/2015/9/8/chartex" xmlns:cx2="http://schemas.microsoft.com/office/drawing/2015/10/21/chartex" xmlns:cx3="http://schemas.microsoft.com/office/drawing/2016/5/9/chartex" xmlns:cx4="http://schemas.microsoft.com/office/drawing/2016/5/10/chartex" xmlns:cx5="http://schemas.microsoft.com/office/drawing/2016/5/11/chartex" xmlns:cx6="http://schemas.microsoft.com/office/drawing/2016/5/12/chartex" xmlns:cx7="http://schemas.microsoft.com/office/drawing/2016/5/13/chartex" xmlns:cx8="http://schemas.microsoft.com/office/drawing/2016/5/14/chartex" xmlns:mc="http://schemas.openxmlformats.org/markup-compatibility/2006" xmlns:aink="http://schemas.microsoft.com/office/drawing/2016/ink" xmlns:am3d="http://schemas.microsoft.com/office/drawing/2017/model3d" xmlns:o="urn:schemas-microsoft-com:office:office" xmlns:oel="http://schemas.microsoft.com/office/2019/extlst" xmlns:r="http://schemas.openxmlformats.org/officeDocument/2006/relationships" xmlns:m="http://schemas.openxmlformats.org/officeDocument/2006/math" xmlns:v="urn:schemas-microsoft-com:vml" xmlns:wp14="http://schemas.microsoft.com/office/word/2010/wordprocessingDrawing" xmlns:wp="http://schemas.openxmlformats.org/drawingml/2006/wordprocessingDrawing" xmlns:w10="urn:schemas-microsoft-com:office:word" xmlns:w="http://schemas.openxmlformats.org/wordprocessingml/2006/main" xmlns:w14="http://schemas.microsoft.com/office/word/2010/wordml" xmlns:w15="http://schemas.microsoft.com/office/word/2012/wordml" xmlns:w16cex="http://schemas.microsoft.com/office/word/2018/wordml/cex" xmlns:w16cid="http://schemas.microsoft.com/office/word/2016/wordml/cid" xmlns:w16="http://schemas.microsoft.com/office/word/2018/wordml" xmlns:w16sdtdh="http://schemas.microsoft.com/office/word/2020/wordml/sdtdatahash" xmlns:w16se="http://schemas.microsoft.com/office/word/2015/wordml/symex" xmlns:wpg="http://schemas.microsoft.com/office/word/2010/wordprocessingGroup" xmlns:wpi="http://schemas.microsoft.com/office/word/2010/wordprocessingInk" xmlns:wne="http://schemas.microsoft.com/office/word/2006/wordml" xmlns:wps="http://schemas.microsoft.com/office/word/2010/wordprocessingShape" mc:Ignorable="w14 w15 w16se w16cid w16 w16cex w16sdtdh wp14">
+  <w:endnote w:type="separator" w:id="-1">
+    <w:p>
+      <w:pPr>
+        <w:spacing w:after="0" w:line="240" w:lineRule="auto"/>
+      </w:pPr>
+      <w:r>
+        <w:separator/>
+      </w:r>
+    </w:p>
+  </w:endnote>
+  <w:endnote w:type="continuationSeparator" w:id="0">
+    <w:p>
+      <w:pPr>
+        <w:spacing w:after="0" w:line="240" w:lineRule="auto"/>
+      </w:pPr>
+      <w:r>
+        <w:continuationSeparator/>
+      </w:r>
+    </w:p>
+  </w:endnote>
+</w:endnotes>
+</file>
+
+<file path=word/footnotes.xml><?xml version="1.0" encoding="utf-8"?>
+<w:footnotes xmlns:wpc="http://schemas.microsoft.com/office/word/2010/wordprocessingCanvas" xmlns:cx="http://schemas.microsoft.com/office/drawing/2014/chartex" xmlns:cx1="http://schemas.microsoft.com/office/drawing/2015/9/8/chartex" xmlns:cx2="http://schemas.microsoft.com/office/drawing/2015/10/21/chartex" xmlns:cx3="http://schemas.microsoft.com/office/drawing/2016/5/9/chartex" xmlns:cx4="http://schemas.microsoft.com/office/drawing/2016/5/10/chartex" xmlns:cx5="http://schemas.microsoft.com/office/drawing/2016/5/11/chartex" xmlns:cx6="http://schemas.microsoft.com/office/drawing/2016/5/12/chartex" xmlns:cx7="http://schemas.microsoft.com/office/drawing/2016/5/13/chartex" xmlns:cx8="http://schemas.microsoft.com/office/drawing/2016/5/14/chartex" xmlns:mc="http://schemas.openxmlformats.org/markup-compatibility/2006" xmlns:aink="http://schemas.microsoft.com/office/drawing/2016/ink" xmlns:am3d="http://schemas.microsoft.com/office/drawing/2017/model3d" xmlns:o="urn:schemas-microsoft-com:office:office" xmlns:oel="http://schemas.microsoft.com/office/2019/extlst" xmlns:r="http://schemas.openxmlformats.org/officeDocument/2006/relationships" xmlns:m="http://schemas.openxmlformats.org/officeDocument/2006/math" xmlns:v="urn:schemas-microsoft-com:vml" xmlns:wp14="http://schemas.microsoft.com/office/word/2010/wordprocessingDrawing" xmlns:wp="http://schemas.openxmlformats.org/drawingml/2006/wordprocessingDrawing" xmlns:w10="urn:schemas-microsoft-com:office:word" xmlns:w="http://schemas.openxmlformats.org/wordprocessingml/2006/main" xmlns:w14="http://schemas.microsoft.com/office/word/2010/wordml" xmlns:w15="http://schemas.microsoft.com/office/word/2012/wordml" xmlns:w16cex="http://schemas.microsoft.com/office/word/2018/wordml/cex" xmlns:w16cid="http://schemas.microsoft.com/office/word/2016/wordml/cid" xmlns:w16="http://schemas.microsoft.com/office/word/2018/wordml" xmlns:w16sdtdh="http://schemas.microsoft.com/office/word/2020/wordml/sdtdatahash" xmlns:w16se="http://schemas.microsoft.com/office/word/2015/wordml/symex" xmlns:wpg="http://schemas.microsoft.com/office/word/2010/wordprocessingGroup" xmlns:wpi="http://schemas.microsoft.com/office/word/2010/wordprocessingInk" xmlns:wne="http://schemas.microsoft.com/office/word/2006/wordml" xmlns:wps="http://schemas.microsoft.com/office/word/2010/wordprocessingShape" mc:Ignorable="w14 w15 w16se w16cid w16 w16cex w16sdtdh wp14">
+  <w:footnote w:type="separator" w:id="-1">
+    <w:p>
+      <w:pPr>
+        <w:spacing w:after="0" w:line="240" w:lineRule="auto"/>
+      </w:pPr>
+      <w:r>
+        <w:separator/>
+      </w:r>
+    </w:p>
+  </w:footnote>
+  <w:footnote w:type="continuationSeparator" w:id="0">
+    <w:p>
+      <w:pPr>
+        <w:spacing w:after="0" w:line="240" w:lineRule="auto"/>
+      </w:pPr>
+      <w:r>
+        <w:continuationSeparator/>
+      </w:r>
+    </w:p>
+  </w:footnote>
+</w:footnotes>
+</file>
+
+<file path=word/header1.xml><?xml version="1.0" encoding="utf-8"?>
+<w:hdr xmlns:wpc="http://schemas.microsoft.com/office/word/2010/wordprocessingCanvas" xmlns:cx="http://schemas.microsoft.com/office/drawing/2014/chartex" xmlns:cx1="http://schemas.microsoft.com/office/drawing/2015/9/8/chartex" xmlns:cx2="http://schemas.microsoft.com/office/drawing/2015/10/21/chartex" xmlns:cx3="http://schemas.microsoft.com/office/drawing/2016/5/9/chartex" xmlns:cx4="http://schemas.microsoft.com/office/drawing/2016/5/10/chartex" xmlns:cx5="http://schemas.microsoft.com/office/drawing/2016/5/11/chartex" xmlns:cx6="http://schemas.microsoft.com/office/drawing/2016/5/12/chartex" xmlns:cx7="http://schemas.microsoft.com/office/drawing/2016/5/13/chartex" xmlns:cx8="http://schemas.microsoft.com/office/drawing/2016/5/14/chartex" xmlns:mc="http://schemas.openxmlformats.org/markup-compatibility/2006" xmlns:aink="http://schemas.microsoft.com/office/drawing/2016/ink" xmlns:am3d="http://schemas.microsoft.com/office/drawing/2017/model3d" xmlns:o="urn:schemas-microsoft-com:office:office" xmlns:oel="http://schemas.microsoft.com/office/2019/extlst" xmlns:r="http://schemas.openxmlformats.org/officeDocument/2006/relationships" xmlns:m="http://schemas.openxmlformats.org/officeDocument/2006/math" xmlns:v="urn:schemas-microsoft-com:vml" xmlns:wp14="http://schemas.microsoft.com/office/word/2010/wordprocessingDrawing" xmlns:wp="http://schemas.openxmlformats.org/drawingml/2006/wordprocessingDrawing" xmlns:w10="urn:schemas-microsoft-com:office:word" xmlns:w="http://schemas.openxmlformats.org/wordprocessingml/2006/main" xmlns:w14="http://schemas.microsoft.com/office/word/2010/wordml" xmlns:w15="http://schemas.microsoft.com/office/word/2012/wordml" xmlns:w16cex="http://schemas.microsoft.com/office/word/2018/wordml/cex" xmlns:w16cid="http://schemas.microsoft.com/office/word/2016/wordml/cid" xmlns:w16="http://schemas.microsoft.com/office/word/2018/wordml" xmlns:w16sdtdh="http://schemas.microsoft.com/office/word/2020/wordml/sdtdatahash" xmlns:w16se="http://schemas.microsoft.com/office/word/2015/wordml/symex" xmlns:wpg="http://schemas.microsoft.com/office/word/2010/wordprocessingGroup" xmlns:wpi="http://schemas.microsoft.com/office/word/2010/wordprocessingInk" xmlns:wne="http://schemas.microsoft.com/office/word/2006/wordml" xmlns:wps="http://schemas.microsoft.com/office/word/2010/wordprocessingShape" mc:Ignorable="w14 w15 w16se w16cid w16 w16cex w16sdtdh wp14">
+  <w:p>
+    <w:pPr>
+      <w:pStyle w:val="Encabezado"/>
+      <w:rPr>
+        <w:b/>
+        <w:bCs/>
+      </w:rPr>
+    </w:pPr>
+    <w:r>
+      <w:rPr>
+        <w:b/>
+        <w:bCs/>
+      </w:rPr>
+      <w:t>Sara Caro Martín</w:t>
+    </w:r>
+  </w:p>
+</w:hdr>
 </file>
 
 <file path=word/styles.xml><?xml version="1.0" encoding="utf-8"?>
@@ -505,6 +1507,49 @@
     <w:name w:val="Normal"/>
     <w:qFormat/>
   </w:style>
+  <w:style w:type="paragraph" w:styleId="Ttulo1">
+    <w:name w:val="heading 1"/>
+    <w:basedOn w:val="Normal"/>
+    <w:next w:val="Normal"/>
+    <w:link w:val="Ttulo1Car"/>
+    <w:uiPriority w:val="9"/>
+    <w:qFormat/>
+    <w:rsid w:val="00584F0B"/>
+    <w:pPr>
+      <w:keepNext/>
+      <w:keepLines/>
+      <w:spacing w:before="240" w:after="0"/>
+      <w:outlineLvl w:val="0"/>
+    </w:pPr>
+    <w:rPr>
+      <w:rFonts w:asciiTheme="majorHAnsi" w:eastAsiaTheme="majorEastAsia" w:hAnsiTheme="majorHAnsi" w:cstheme="majorBidi"/>
+      <w:color w:val="2F5496" w:themeColor="accent1" w:themeShade="BF"/>
+      <w:sz w:val="32"/>
+      <w:szCs w:val="32"/>
+    </w:rPr>
+  </w:style>
+  <w:style w:type="paragraph" w:styleId="Ttulo2">
+    <w:name w:val="heading 2"/>
+    <w:basedOn w:val="Normal"/>
+    <w:next w:val="Normal"/>
+    <w:link w:val="Ttulo2Car"/>
+    <w:uiPriority w:val="9"/>
+    <w:unhideWhenUsed/>
+    <w:qFormat/>
+    <w:rsid w:val="00DC5117"/>
+    <w:pPr>
+      <w:keepNext/>
+      <w:keepLines/>
+      <w:spacing w:before="40" w:after="0"/>
+      <w:outlineLvl w:val="1"/>
+    </w:pPr>
+    <w:rPr>
+      <w:rFonts w:asciiTheme="majorHAnsi" w:eastAsiaTheme="majorEastAsia" w:hAnsiTheme="majorHAnsi" w:cstheme="majorBidi"/>
+      <w:color w:val="2F5496" w:themeColor="accent1" w:themeShade="BF"/>
+      <w:sz w:val="26"/>
+      <w:szCs w:val="26"/>
+    </w:rPr>
+  </w:style>
   <w:style w:type="character" w:default="1" w:styleId="Fuentedeprrafopredeter">
     <w:name w:val="Default Paragraph Font"/>
     <w:uiPriority w:val="1"/>
@@ -531,6 +1576,129 @@
     <w:uiPriority w:val="99"/>
     <w:semiHidden/>
     <w:unhideWhenUsed/>
+  </w:style>
+  <w:style w:type="character" w:customStyle="1" w:styleId="Ttulo1Car">
+    <w:name w:val="Título 1 Car"/>
+    <w:basedOn w:val="Fuentedeprrafopredeter"/>
+    <w:link w:val="Ttulo1"/>
+    <w:uiPriority w:val="9"/>
+    <w:rsid w:val="00584F0B"/>
+    <w:rPr>
+      <w:rFonts w:asciiTheme="majorHAnsi" w:eastAsiaTheme="majorEastAsia" w:hAnsiTheme="majorHAnsi" w:cstheme="majorBidi"/>
+      <w:color w:val="2F5496" w:themeColor="accent1" w:themeShade="BF"/>
+      <w:sz w:val="32"/>
+      <w:szCs w:val="32"/>
+    </w:rPr>
+  </w:style>
+  <w:style w:type="paragraph" w:styleId="TtuloTDC">
+    <w:name w:val="TOC Heading"/>
+    <w:basedOn w:val="Ttulo1"/>
+    <w:next w:val="Normal"/>
+    <w:uiPriority w:val="39"/>
+    <w:unhideWhenUsed/>
+    <w:qFormat/>
+    <w:rsid w:val="00584F0B"/>
+    <w:pPr>
+      <w:outlineLvl w:val="9"/>
+    </w:pPr>
+    <w:rPr>
+      <w:kern w:val="0"/>
+      <w:lang w:eastAsia="es-ES"/>
+      <w14:ligatures w14:val="none"/>
+    </w:rPr>
+  </w:style>
+  <w:style w:type="character" w:customStyle="1" w:styleId="Ttulo2Car">
+    <w:name w:val="Título 2 Car"/>
+    <w:basedOn w:val="Fuentedeprrafopredeter"/>
+    <w:link w:val="Ttulo2"/>
+    <w:uiPriority w:val="9"/>
+    <w:rsid w:val="00DC5117"/>
+    <w:rPr>
+      <w:rFonts w:asciiTheme="majorHAnsi" w:eastAsiaTheme="majorEastAsia" w:hAnsiTheme="majorHAnsi" w:cstheme="majorBidi"/>
+      <w:color w:val="2F5496" w:themeColor="accent1" w:themeShade="BF"/>
+      <w:sz w:val="26"/>
+      <w:szCs w:val="26"/>
+    </w:rPr>
+  </w:style>
+  <w:style w:type="paragraph" w:styleId="TDC1">
+    <w:name w:val="toc 1"/>
+    <w:basedOn w:val="Normal"/>
+    <w:next w:val="Normal"/>
+    <w:autoRedefine/>
+    <w:uiPriority w:val="39"/>
+    <w:unhideWhenUsed/>
+    <w:rsid w:val="00342E7D"/>
+    <w:pPr>
+      <w:spacing w:after="100"/>
+    </w:pPr>
+  </w:style>
+  <w:style w:type="paragraph" w:styleId="TDC2">
+    <w:name w:val="toc 2"/>
+    <w:basedOn w:val="Normal"/>
+    <w:next w:val="Normal"/>
+    <w:autoRedefine/>
+    <w:uiPriority w:val="39"/>
+    <w:unhideWhenUsed/>
+    <w:rsid w:val="00342E7D"/>
+    <w:pPr>
+      <w:spacing w:after="100"/>
+      <w:ind w:left="220"/>
+    </w:pPr>
+  </w:style>
+  <w:style w:type="character" w:styleId="Hipervnculo">
+    <w:name w:val="Hyperlink"/>
+    <w:basedOn w:val="Fuentedeprrafopredeter"/>
+    <w:uiPriority w:val="99"/>
+    <w:unhideWhenUsed/>
+    <w:rsid w:val="00342E7D"/>
+    <w:rPr>
+      <w:color w:val="0563C1" w:themeColor="hyperlink"/>
+      <w:u w:val="single"/>
+    </w:rPr>
+  </w:style>
+  <w:style w:type="paragraph" w:styleId="Encabezado">
+    <w:name w:val="header"/>
+    <w:basedOn w:val="Normal"/>
+    <w:link w:val="EncabezadoCar"/>
+    <w:uiPriority w:val="99"/>
+    <w:unhideWhenUsed/>
+    <w:rsid w:val="00342E7D"/>
+    <w:pPr>
+      <w:tabs>
+        <w:tab w:val="center" w:pos="4252"/>
+        <w:tab w:val="right" w:pos="8504"/>
+      </w:tabs>
+      <w:spacing w:after="0" w:line="240" w:lineRule="auto"/>
+    </w:pPr>
+  </w:style>
+  <w:style w:type="character" w:customStyle="1" w:styleId="EncabezadoCar">
+    <w:name w:val="Encabezado Car"/>
+    <w:basedOn w:val="Fuentedeprrafopredeter"/>
+    <w:link w:val="Encabezado"/>
+    <w:uiPriority w:val="99"/>
+    <w:rsid w:val="00342E7D"/>
+  </w:style>
+  <w:style w:type="paragraph" w:styleId="Piedepgina">
+    <w:name w:val="footer"/>
+    <w:basedOn w:val="Normal"/>
+    <w:link w:val="PiedepginaCar"/>
+    <w:uiPriority w:val="99"/>
+    <w:unhideWhenUsed/>
+    <w:rsid w:val="00342E7D"/>
+    <w:pPr>
+      <w:tabs>
+        <w:tab w:val="center" w:pos="4252"/>
+        <w:tab w:val="right" w:pos="8504"/>
+      </w:tabs>
+      <w:spacing w:after="0" w:line="240" w:lineRule="auto"/>
+    </w:pPr>
+  </w:style>
+  <w:style w:type="character" w:customStyle="1" w:styleId="PiedepginaCar">
+    <w:name w:val="Pie de página Car"/>
+    <w:basedOn w:val="Fuentedeprrafopredeter"/>
+    <w:link w:val="Piedepgina"/>
+    <w:uiPriority w:val="99"/>
+    <w:rsid w:val="00342E7D"/>
   </w:style>
 </w:styles>
 </file>
@@ -828,4 +1996,16 @@
     </a:ext>
   </a:extLst>
 </a:theme>
+</file>
+
+<file path=customXml/item1.xml><?xml version="1.0" encoding="utf-8"?>
+<b:Sources xmlns:b="http://schemas.openxmlformats.org/officeDocument/2006/bibliography" xmlns="http://schemas.openxmlformats.org/officeDocument/2006/bibliography" SelectedStyle="\APASixthEditionOfficeOnline.xsl" StyleName="APA" Version="6"/>
+</file>
+
+<file path=customXml/itemProps1.xml><?xml version="1.0" encoding="utf-8"?>
+<ds:datastoreItem xmlns:ds="http://schemas.openxmlformats.org/officeDocument/2006/customXml" ds:itemID="{F5A493B6-1C29-44A3-A6E0-12A390C1B16E}">
+  <ds:schemaRefs>
+    <ds:schemaRef ds:uri="http://schemas.openxmlformats.org/officeDocument/2006/bibliography"/>
+  </ds:schemaRefs>
+</ds:datastoreItem>
 </file>
</xml_diff>